<commit_message>
updated for manuscript resubmission
</commit_message>
<xml_diff>
--- a/results/table1.docx
+++ b/results/table1.docx
@@ -789,65 +789,293 @@
                 <w:szCs w:val="22"/>
                 <w:color w:val="111111"/>
               </w:rPr>
-              <w:t xml:space="preserve">20 - 49 years</w:t>
-            </w:r>
-          </w:p>
-        </w:tc>
-        <w:tc>
-          <w:tcPr>
-            <w:tcBorders/>
-            <w:shd w:val="clear" w:color="auto" w:fill="FFFFFF"/>
-            <w:tcMar>
-              <w:top w:w="0" w:type="dxa"/>
-              <w:bottom w:w="0" w:type="dxa"/>
-              <w:left w:w="0" w:type="dxa"/>
-              <w:right w:w="0" w:type="dxa"/>
-            </w:tcMar>
-            <w:vAlign w:val="top"/>
-          </w:tcPr>
-          <w:p>
-            <w:pPr>
-              <w:jc w:val="right"/>
-              <w:spacing w:after="40" w:before="40" w:line="240"/>
-              <w:ind w:firstLine="0" w:left="100" w:right="100"/>
-            </w:pPr>
-            <w:r xmlns:w="http://schemas.openxmlformats.org/wordprocessingml/2006/main" xmlns:wp="http://schemas.openxmlformats.org/drawingml/2006/wordprocessingDrawing" xmlns:r="http://schemas.openxmlformats.org/officeDocument/2006/relationships" xmlns:w14="http://schemas.microsoft.com/office/word/2010/wordml">
-              <w:rPr>
-                <w:rFonts w:ascii="Arial" w:hAnsi="Arial" w:eastAsia="Arial" w:cs="Arial"/>
-                <w:sz w:val="22"/>
-                <w:szCs w:val="22"/>
-                <w:color w:val="111111"/>
-              </w:rPr>
-              <w:t xml:space="preserve">905</w:t>
-            </w:r>
-          </w:p>
-        </w:tc>
-        <w:tc>
-          <w:tcPr>
-            <w:tcBorders/>
-            <w:shd w:val="clear" w:color="auto" w:fill="FFFFFF"/>
-            <w:tcMar>
-              <w:top w:w="0" w:type="dxa"/>
-              <w:bottom w:w="0" w:type="dxa"/>
-              <w:left w:w="0" w:type="dxa"/>
-              <w:right w:w="0" w:type="dxa"/>
-            </w:tcMar>
-            <w:vAlign w:val="top"/>
-          </w:tcPr>
-          <w:p>
-            <w:pPr>
-              <w:jc w:val="right"/>
-              <w:spacing w:after="40" w:before="40" w:line="240"/>
-              <w:ind w:firstLine="0" w:left="100" w:right="100"/>
-            </w:pPr>
-            <w:r xmlns:w="http://schemas.openxmlformats.org/wordprocessingml/2006/main" xmlns:wp="http://schemas.openxmlformats.org/drawingml/2006/wordprocessingDrawing" xmlns:r="http://schemas.openxmlformats.org/officeDocument/2006/relationships" xmlns:w14="http://schemas.microsoft.com/office/word/2010/wordml">
-              <w:rPr>
-                <w:rFonts w:ascii="Arial" w:hAnsi="Arial" w:eastAsia="Arial" w:cs="Arial"/>
-                <w:sz w:val="22"/>
-                <w:szCs w:val="22"/>
-                <w:color w:val="111111"/>
-              </w:rPr>
-              <w:t xml:space="preserve">49.2</w:t>
+              <w:t xml:space="preserve">20 - 29 years</w:t>
+            </w:r>
+          </w:p>
+        </w:tc>
+        <w:tc>
+          <w:tcPr>
+            <w:tcBorders/>
+            <w:shd w:val="clear" w:color="auto" w:fill="FFFFFF"/>
+            <w:tcMar>
+              <w:top w:w="0" w:type="dxa"/>
+              <w:bottom w:w="0" w:type="dxa"/>
+              <w:left w:w="0" w:type="dxa"/>
+              <w:right w:w="0" w:type="dxa"/>
+            </w:tcMar>
+            <w:vAlign w:val="top"/>
+          </w:tcPr>
+          <w:p>
+            <w:pPr>
+              <w:jc w:val="right"/>
+              <w:spacing w:after="40" w:before="40" w:line="240"/>
+              <w:ind w:firstLine="0" w:left="100" w:right="100"/>
+            </w:pPr>
+            <w:r xmlns:w="http://schemas.openxmlformats.org/wordprocessingml/2006/main" xmlns:wp="http://schemas.openxmlformats.org/drawingml/2006/wordprocessingDrawing" xmlns:r="http://schemas.openxmlformats.org/officeDocument/2006/relationships" xmlns:w14="http://schemas.microsoft.com/office/word/2010/wordml">
+              <w:rPr>
+                <w:rFonts w:ascii="Arial" w:hAnsi="Arial" w:eastAsia="Arial" w:cs="Arial"/>
+                <w:sz w:val="22"/>
+                <w:szCs w:val="22"/>
+                <w:color w:val="111111"/>
+              </w:rPr>
+              <w:t xml:space="preserve">459</w:t>
+            </w:r>
+          </w:p>
+        </w:tc>
+        <w:tc>
+          <w:tcPr>
+            <w:tcBorders/>
+            <w:shd w:val="clear" w:color="auto" w:fill="FFFFFF"/>
+            <w:tcMar>
+              <w:top w:w="0" w:type="dxa"/>
+              <w:bottom w:w="0" w:type="dxa"/>
+              <w:left w:w="0" w:type="dxa"/>
+              <w:right w:w="0" w:type="dxa"/>
+            </w:tcMar>
+            <w:vAlign w:val="top"/>
+          </w:tcPr>
+          <w:p>
+            <w:pPr>
+              <w:jc w:val="right"/>
+              <w:spacing w:after="40" w:before="40" w:line="240"/>
+              <w:ind w:firstLine="0" w:left="100" w:right="100"/>
+            </w:pPr>
+            <w:r xmlns:w="http://schemas.openxmlformats.org/wordprocessingml/2006/main" xmlns:wp="http://schemas.openxmlformats.org/drawingml/2006/wordprocessingDrawing" xmlns:r="http://schemas.openxmlformats.org/officeDocument/2006/relationships" xmlns:w14="http://schemas.microsoft.com/office/word/2010/wordml">
+              <w:rPr>
+                <w:rFonts w:ascii="Arial" w:hAnsi="Arial" w:eastAsia="Arial" w:cs="Arial"/>
+                <w:sz w:val="22"/>
+                <w:szCs w:val="22"/>
+                <w:color w:val="111111"/>
+              </w:rPr>
+              <w:t xml:space="preserve">24.9</w:t>
+            </w:r>
+          </w:p>
+        </w:tc>
+      </w:tr>
+      <w:tr>
+        <w:trPr>
+          <w:cantSplit/>
+          <w:trHeight w:val="455" w:hRule="auto"/>
+        </w:trPr>
+        <w:tc>
+          <w:tcPr>
+            <w:vMerge/>
+            <w:tcBorders/>
+            <w:shd w:val="clear" w:color="auto" w:fill="FFFFFF"/>
+            <w:tcMar>
+              <w:top w:w="0" w:type="dxa"/>
+              <w:bottom w:w="0" w:type="dxa"/>
+              <w:left w:w="0" w:type="dxa"/>
+              <w:right w:w="0" w:type="dxa"/>
+            </w:tcMar>
+            <w:vAlign w:val="top"/>
+          </w:tcPr>
+          <w:p>
+            <w:pPr>
+              <w:jc w:val="left"/>
+              <w:spacing w:after="40" w:before="40" w:line="240"/>
+              <w:ind w:firstLine="0" w:left="100" w:right="100"/>
+            </w:pPr>
+          </w:p>
+        </w:tc>
+        <w:tc>
+          <w:tcPr>
+            <w:tcBorders/>
+            <w:shd w:val="clear" w:color="auto" w:fill="FFFFFF"/>
+            <w:tcMar>
+              <w:top w:w="0" w:type="dxa"/>
+              <w:bottom w:w="0" w:type="dxa"/>
+              <w:left w:w="0" w:type="dxa"/>
+              <w:right w:w="0" w:type="dxa"/>
+            </w:tcMar>
+            <w:vAlign w:val="top"/>
+          </w:tcPr>
+          <w:p>
+            <w:pPr>
+              <w:jc w:val="left"/>
+              <w:spacing w:after="40" w:before="40" w:line="240"/>
+              <w:ind w:firstLine="0" w:left="100" w:right="100"/>
+            </w:pPr>
+            <w:r xmlns:w="http://schemas.openxmlformats.org/wordprocessingml/2006/main" xmlns:wp="http://schemas.openxmlformats.org/drawingml/2006/wordprocessingDrawing" xmlns:r="http://schemas.openxmlformats.org/officeDocument/2006/relationships" xmlns:w14="http://schemas.microsoft.com/office/word/2010/wordml">
+              <w:rPr>
+                <w:rFonts w:ascii="Arial" w:hAnsi="Arial" w:eastAsia="Arial" w:cs="Arial"/>
+                <w:sz w:val="22"/>
+                <w:szCs w:val="22"/>
+                <w:color w:val="111111"/>
+              </w:rPr>
+              <w:t xml:space="preserve">30 - 39 years</w:t>
+            </w:r>
+          </w:p>
+        </w:tc>
+        <w:tc>
+          <w:tcPr>
+            <w:tcBorders/>
+            <w:shd w:val="clear" w:color="auto" w:fill="FFFFFF"/>
+            <w:tcMar>
+              <w:top w:w="0" w:type="dxa"/>
+              <w:bottom w:w="0" w:type="dxa"/>
+              <w:left w:w="0" w:type="dxa"/>
+              <w:right w:w="0" w:type="dxa"/>
+            </w:tcMar>
+            <w:vAlign w:val="top"/>
+          </w:tcPr>
+          <w:p>
+            <w:pPr>
+              <w:jc w:val="right"/>
+              <w:spacing w:after="40" w:before="40" w:line="240"/>
+              <w:ind w:firstLine="0" w:left="100" w:right="100"/>
+            </w:pPr>
+            <w:r xmlns:w="http://schemas.openxmlformats.org/wordprocessingml/2006/main" xmlns:wp="http://schemas.openxmlformats.org/drawingml/2006/wordprocessingDrawing" xmlns:r="http://schemas.openxmlformats.org/officeDocument/2006/relationships" xmlns:w14="http://schemas.microsoft.com/office/word/2010/wordml">
+              <w:rPr>
+                <w:rFonts w:ascii="Arial" w:hAnsi="Arial" w:eastAsia="Arial" w:cs="Arial"/>
+                <w:sz w:val="22"/>
+                <w:szCs w:val="22"/>
+                <w:color w:val="111111"/>
+              </w:rPr>
+              <w:t xml:space="preserve">307</w:t>
+            </w:r>
+          </w:p>
+        </w:tc>
+        <w:tc>
+          <w:tcPr>
+            <w:tcBorders/>
+            <w:shd w:val="clear" w:color="auto" w:fill="FFFFFF"/>
+            <w:tcMar>
+              <w:top w:w="0" w:type="dxa"/>
+              <w:bottom w:w="0" w:type="dxa"/>
+              <w:left w:w="0" w:type="dxa"/>
+              <w:right w:w="0" w:type="dxa"/>
+            </w:tcMar>
+            <w:vAlign w:val="top"/>
+          </w:tcPr>
+          <w:p>
+            <w:pPr>
+              <w:jc w:val="right"/>
+              <w:spacing w:after="40" w:before="40" w:line="240"/>
+              <w:ind w:firstLine="0" w:left="100" w:right="100"/>
+            </w:pPr>
+            <w:r xmlns:w="http://schemas.openxmlformats.org/wordprocessingml/2006/main" xmlns:wp="http://schemas.openxmlformats.org/drawingml/2006/wordprocessingDrawing" xmlns:r="http://schemas.openxmlformats.org/officeDocument/2006/relationships" xmlns:w14="http://schemas.microsoft.com/office/word/2010/wordml">
+              <w:rPr>
+                <w:rFonts w:ascii="Arial" w:hAnsi="Arial" w:eastAsia="Arial" w:cs="Arial"/>
+                <w:sz w:val="22"/>
+                <w:szCs w:val="22"/>
+                <w:color w:val="111111"/>
+              </w:rPr>
+              <w:t xml:space="preserve">16.7</w:t>
+            </w:r>
+          </w:p>
+        </w:tc>
+      </w:tr>
+      <w:tr>
+        <w:trPr>
+          <w:cantSplit/>
+          <w:trHeight w:val="455" w:hRule="auto"/>
+        </w:trPr>
+        <w:tc>
+          <w:tcPr>
+            <w:vMerge/>
+            <w:tcBorders/>
+            <w:shd w:val="clear" w:color="auto" w:fill="FFFFFF"/>
+            <w:tcMar>
+              <w:top w:w="0" w:type="dxa"/>
+              <w:bottom w:w="0" w:type="dxa"/>
+              <w:left w:w="0" w:type="dxa"/>
+              <w:right w:w="0" w:type="dxa"/>
+            </w:tcMar>
+            <w:vAlign w:val="top"/>
+          </w:tcPr>
+          <w:p>
+            <w:pPr>
+              <w:jc w:val="left"/>
+              <w:spacing w:after="40" w:before="40" w:line="240"/>
+              <w:ind w:firstLine="0" w:left="100" w:right="100"/>
+            </w:pPr>
+          </w:p>
+        </w:tc>
+        <w:tc>
+          <w:tcPr>
+            <w:tcBorders/>
+            <w:shd w:val="clear" w:color="auto" w:fill="FFFFFF"/>
+            <w:tcMar>
+              <w:top w:w="0" w:type="dxa"/>
+              <w:bottom w:w="0" w:type="dxa"/>
+              <w:left w:w="0" w:type="dxa"/>
+              <w:right w:w="0" w:type="dxa"/>
+            </w:tcMar>
+            <w:vAlign w:val="top"/>
+          </w:tcPr>
+          <w:p>
+            <w:pPr>
+              <w:jc w:val="left"/>
+              <w:spacing w:after="40" w:before="40" w:line="240"/>
+              <w:ind w:firstLine="0" w:left="100" w:right="100"/>
+            </w:pPr>
+            <w:r xmlns:w="http://schemas.openxmlformats.org/wordprocessingml/2006/main" xmlns:wp="http://schemas.openxmlformats.org/drawingml/2006/wordprocessingDrawing" xmlns:r="http://schemas.openxmlformats.org/officeDocument/2006/relationships" xmlns:w14="http://schemas.microsoft.com/office/word/2010/wordml">
+              <w:rPr>
+                <w:rFonts w:ascii="Arial" w:hAnsi="Arial" w:eastAsia="Arial" w:cs="Arial"/>
+                <w:sz w:val="22"/>
+                <w:szCs w:val="22"/>
+                <w:color w:val="111111"/>
+              </w:rPr>
+              <w:t xml:space="preserve">40 - 49 years</w:t>
+            </w:r>
+          </w:p>
+        </w:tc>
+        <w:tc>
+          <w:tcPr>
+            <w:tcBorders/>
+            <w:shd w:val="clear" w:color="auto" w:fill="FFFFFF"/>
+            <w:tcMar>
+              <w:top w:w="0" w:type="dxa"/>
+              <w:bottom w:w="0" w:type="dxa"/>
+              <w:left w:w="0" w:type="dxa"/>
+              <w:right w:w="0" w:type="dxa"/>
+            </w:tcMar>
+            <w:vAlign w:val="top"/>
+          </w:tcPr>
+          <w:p>
+            <w:pPr>
+              <w:jc w:val="right"/>
+              <w:spacing w:after="40" w:before="40" w:line="240"/>
+              <w:ind w:firstLine="0" w:left="100" w:right="100"/>
+            </w:pPr>
+            <w:r xmlns:w="http://schemas.openxmlformats.org/wordprocessingml/2006/main" xmlns:wp="http://schemas.openxmlformats.org/drawingml/2006/wordprocessingDrawing" xmlns:r="http://schemas.openxmlformats.org/officeDocument/2006/relationships" xmlns:w14="http://schemas.microsoft.com/office/word/2010/wordml">
+              <w:rPr>
+                <w:rFonts w:ascii="Arial" w:hAnsi="Arial" w:eastAsia="Arial" w:cs="Arial"/>
+                <w:sz w:val="22"/>
+                <w:szCs w:val="22"/>
+                <w:color w:val="111111"/>
+              </w:rPr>
+              <w:t xml:space="preserve">139</w:t>
+            </w:r>
+          </w:p>
+        </w:tc>
+        <w:tc>
+          <w:tcPr>
+            <w:tcBorders/>
+            <w:shd w:val="clear" w:color="auto" w:fill="FFFFFF"/>
+            <w:tcMar>
+              <w:top w:w="0" w:type="dxa"/>
+              <w:bottom w:w="0" w:type="dxa"/>
+              <w:left w:w="0" w:type="dxa"/>
+              <w:right w:w="0" w:type="dxa"/>
+            </w:tcMar>
+            <w:vAlign w:val="top"/>
+          </w:tcPr>
+          <w:p>
+            <w:pPr>
+              <w:jc w:val="right"/>
+              <w:spacing w:after="40" w:before="40" w:line="240"/>
+              <w:ind w:firstLine="0" w:left="100" w:right="100"/>
+            </w:pPr>
+            <w:r xmlns:w="http://schemas.openxmlformats.org/wordprocessingml/2006/main" xmlns:wp="http://schemas.openxmlformats.org/drawingml/2006/wordprocessingDrawing" xmlns:r="http://schemas.openxmlformats.org/officeDocument/2006/relationships" xmlns:w14="http://schemas.microsoft.com/office/word/2010/wordml">
+              <w:rPr>
+                <w:rFonts w:ascii="Arial" w:hAnsi="Arial" w:eastAsia="Arial" w:cs="Arial"/>
+                <w:sz w:val="22"/>
+                <w:szCs w:val="22"/>
+                <w:color w:val="111111"/>
+              </w:rPr>
+              <w:t xml:space="preserve">7.6</w:t>
             </w:r>
           </w:p>
         </w:tc>

</xml_diff>